<commit_message>
Working on project 3
</commit_message>
<xml_diff>
--- a/Assignment.docx
+++ b/Assignment.docx
@@ -204,21 +204,7 @@
         <w:rPr>
           <w:lang w:val="en-US"/>
         </w:rPr>
-        <w:t xml:space="preserve">why at last </w:t>
-      </w:r>
-      <w:proofErr w:type="spellStart"/>
-      <w:r>
-        <w:rPr>
-          <w:lang w:val="en-US"/>
-        </w:rPr>
-        <w:t>dtype</w:t>
-      </w:r>
-      <w:proofErr w:type="spellEnd"/>
-      <w:r>
-        <w:rPr>
-          <w:lang w:val="en-US"/>
-        </w:rPr>
-        <w:t xml:space="preserve"> = object?</w:t>
+        <w:t>why at last dtype = object?</w:t>
       </w:r>
     </w:p>
     <w:p>
@@ -232,19 +218,11 @@
           <w:lang w:val="en-US"/>
         </w:rPr>
       </w:pPr>
-      <w:proofErr w:type="spellStart"/>
-      <w:r>
-        <w:rPr>
-          <w:lang w:val="en-US"/>
-        </w:rPr>
-        <w:t>random_state</w:t>
-      </w:r>
-      <w:proofErr w:type="spellEnd"/>
-      <w:r>
-        <w:rPr>
-          <w:lang w:val="en-US"/>
-        </w:rPr>
-        <w:t xml:space="preserve"> = 1?</w:t>
+      <w:r>
+        <w:rPr>
+          <w:lang w:val="en-US"/>
+        </w:rPr>
+        <w:t>random_state = 1?</w:t>
       </w:r>
     </w:p>
     <w:p>
@@ -653,7 +631,19 @@
         <w:rPr>
           <w:lang w:val="en-US"/>
         </w:rPr>
-        <w:t>Project 2:</w:t>
+        <w:t xml:space="preserve">Project </w:t>
+      </w:r>
+      <w:r>
+        <w:rPr>
+          <w:lang w:val="en-US"/>
+        </w:rPr>
+        <w:t>3</w:t>
+      </w:r>
+      <w:r>
+        <w:rPr>
+          <w:lang w:val="en-US"/>
+        </w:rPr>
+        <w:t>:</w:t>
       </w:r>
     </w:p>
     <w:p>
@@ -679,21 +669,7 @@
         <w:rPr>
           <w:lang w:val="en-US"/>
         </w:rPr>
-        <w:t xml:space="preserve">Using </w:t>
-      </w:r>
-      <w:proofErr w:type="spellStart"/>
-      <w:r>
-        <w:rPr>
-          <w:lang w:val="en-US"/>
-        </w:rPr>
-        <w:t>captia_income</w:t>
-      </w:r>
-      <w:proofErr w:type="spellEnd"/>
-      <w:r>
-        <w:rPr>
-          <w:lang w:val="en-US"/>
-        </w:rPr>
-        <w:t xml:space="preserve"> data set </w:t>
+        <w:t xml:space="preserve">Using captia_income data set </w:t>
       </w:r>
       <w:r>
         <w:rPr>
@@ -706,21 +682,7 @@
         <w:rPr>
           <w:lang w:val="en-US"/>
         </w:rPr>
-        <w:t xml:space="preserve">, build a regression model and predict the per </w:t>
-      </w:r>
-      <w:proofErr w:type="spellStart"/>
-      <w:r>
-        <w:rPr>
-          <w:lang w:val="en-US"/>
-        </w:rPr>
-        <w:t>capitia</w:t>
-      </w:r>
-      <w:proofErr w:type="spellEnd"/>
-      <w:r>
-        <w:rPr>
-          <w:lang w:val="en-US"/>
-        </w:rPr>
-        <w:t xml:space="preserve"> income for Canadian citizens in year 2021.</w:t>
+        <w:t>, build a regression model and predict the per capitia income for Canadian citizens in year 2021.</w:t>
       </w:r>
     </w:p>
     <w:sectPr>

</xml_diff>